<commit_message>
Changes made to doc file
</commit_message>
<xml_diff>
--- a/doc.docx
+++ b/doc.docx
@@ -5,6 +5,21 @@
     <w:p>
       <w:r>
         <w:t>I am adding a doc file</w:t>
+      </w:r>
+    </w:p>
+    <w:p>
+      <w:r>
+        <w:t>Hey there</w:t>
+      </w:r>
+    </w:p>
+    <w:p>
+      <w:r>
+        <w:t>Edit this</w:t>
+      </w:r>
+    </w:p>
+    <w:p>
+      <w:r>
+        <w:t>hello</w:t>
       </w:r>
     </w:p>
     <w:sectPr>

</xml_diff>